<commit_message>
Falta el metodo while
</commit_message>
<xml_diff>
--- a/Gramatica repartida.docx
+++ b/Gramatica repartida.docx
@@ -248,7 +248,29 @@
           <w:sz w:val="24"/>
           <w:szCs w:val="24"/>
         </w:rPr>
-        <w:t xml:space="preserve">&lt;if&gt;: = </w:t>
+        <w:t>&lt;</w:t>
+      </w:r>
+      <w:proofErr w:type="spellStart"/>
+      <w:r>
+        <w:rPr>
+          <w:rFonts w:ascii="Arial" w:hAnsi="Arial" w:cs="Arial"/>
+          <w:b/>
+          <w:bCs/>
+          <w:sz w:val="24"/>
+          <w:szCs w:val="24"/>
+        </w:rPr>
+        <w:t>if</w:t>
+      </w:r>
+      <w:proofErr w:type="spellEnd"/>
+      <w:r>
+        <w:rPr>
+          <w:rFonts w:ascii="Arial" w:hAnsi="Arial" w:cs="Arial"/>
+          <w:b/>
+          <w:bCs/>
+          <w:sz w:val="24"/>
+          <w:szCs w:val="24"/>
+        </w:rPr>
+        <w:t xml:space="preserve">&gt;: = </w:t>
       </w:r>
       <w:r>
         <w:rPr>
@@ -1090,8 +1112,10 @@
           <w:sz w:val="24"/>
           <w:szCs w:val="24"/>
         </w:rPr>
-        <w:t xml:space="preserve"> &lt;expresión&gt; “;”</w:t>
-      </w:r>
+        <w:t xml:space="preserve"> &lt;expresión&gt;</w:t>
+      </w:r>
+      <w:bookmarkStart w:id="0" w:name="_GoBack"/>
+      <w:bookmarkEnd w:id="0"/>
     </w:p>
     <w:p>
       <w:pPr>
@@ -1526,8 +1550,6 @@
         </w:rPr>
         <w:t>++” | “--” )</w:t>
       </w:r>
-      <w:bookmarkStart w:id="0" w:name="_GoBack"/>
-      <w:bookmarkEnd w:id="0"/>
     </w:p>
     <w:sectPr>
       <w:headerReference w:type="default" r:id="rId6"/>

</xml_diff>